<commit_message>
1. updated project report
</commit_message>
<xml_diff>
--- a/se24_PT04/docs/Project Report.docx
+++ b/se24_PT04/docs/Project Report.docx
@@ -10,6 +10,7 @@
           <w:docPartUnique/>
         </w:docPartObj>
       </w:sdtPr>
+      <w:sdtEndPr/>
       <w:sdtContent>
         <w:p>
           <w:r>
@@ -133,6 +134,7 @@
                                     <w:dataBinding w:prefixMappings="xmlns:ns0='http://purl.org/dc/elements/1.1/' xmlns:ns1='http://schemas.openxmlformats.org/package/2006/metadata/core-properties' " w:xpath="/ns1:coreProperties[1]/ns0:creator[1]" w:storeItemID="{6C3C8BC8-F283-45AE-878A-BAB7291924A1}"/>
                                     <w:text/>
                                   </w:sdtPr>
+                                  <w:sdtEndPr/>
                                   <w:sdtContent>
                                     <w:p>
                                       <w:pPr>
@@ -173,6 +175,7 @@
                                       <w:dataBinding w:prefixMappings="xmlns:ns0='http://schemas.openxmlformats.org/officeDocument/2006/extended-properties' " w:xpath="/ns0:Properties[1]/ns0:Company[1]" w:storeItemID="{6668398D-A668-4E3E-A5EB-62B293D839F1}"/>
                                       <w:text/>
                                     </w:sdtPr>
+                                    <w:sdtEndPr/>
                                     <w:sdtContent>
                                       <w:r>
                                         <w:rPr>
@@ -201,6 +204,7 @@
                                       <w:dataBinding w:prefixMappings="xmlns:ns0='http://schemas.microsoft.com/office/2006/coverPageProps' " w:xpath="/ns0:CoverPageProperties[1]/ns0:CompanyAddress[1]" w:storeItemID="{55AF091B-3C7A-41E3-B477-F2FDAA23CFDA}"/>
                                       <w:text/>
                                     </w:sdtPr>
+                                    <w:sdtEndPr/>
                                     <w:sdtContent>
                                       <w:r>
                                         <w:rPr>
@@ -270,6 +274,7 @@
                                     <w:dataBinding w:prefixMappings="xmlns:ns0='http://purl.org/dc/elements/1.1/' xmlns:ns1='http://schemas.openxmlformats.org/package/2006/metadata/core-properties' " w:xpath="/ns1:coreProperties[1]/ns0:title[1]" w:storeItemID="{6C3C8BC8-F283-45AE-878A-BAB7291924A1}"/>
                                     <w:text/>
                                   </w:sdtPr>
+                                  <w:sdtEndPr/>
                                   <w:sdtContent>
                                     <w:p>
                                       <w:pPr>
@@ -354,6 +359,7 @@
                               <w:dataBinding w:prefixMappings="xmlns:ns0='http://purl.org/dc/elements/1.1/' xmlns:ns1='http://schemas.openxmlformats.org/package/2006/metadata/core-properties' " w:xpath="/ns1:coreProperties[1]/ns0:creator[1]" w:storeItemID="{6C3C8BC8-F283-45AE-878A-BAB7291924A1}"/>
                               <w:text/>
                             </w:sdtPr>
+                            <w:sdtEndPr/>
                             <w:sdtContent>
                               <w:p>
                                 <w:pPr>
@@ -394,6 +400,7 @@
                                 <w:dataBinding w:prefixMappings="xmlns:ns0='http://schemas.openxmlformats.org/officeDocument/2006/extended-properties' " w:xpath="/ns0:Properties[1]/ns0:Company[1]" w:storeItemID="{6668398D-A668-4E3E-A5EB-62B293D839F1}"/>
                                 <w:text/>
                               </w:sdtPr>
+                              <w:sdtEndPr/>
                               <w:sdtContent>
                                 <w:r>
                                   <w:rPr>
@@ -422,6 +429,7 @@
                                 <w:dataBinding w:prefixMappings="xmlns:ns0='http://schemas.microsoft.com/office/2006/coverPageProps' " w:xpath="/ns0:CoverPageProperties[1]/ns0:CompanyAddress[1]" w:storeItemID="{55AF091B-3C7A-41E3-B477-F2FDAA23CFDA}"/>
                                 <w:text/>
                               </w:sdtPr>
+                              <w:sdtEndPr/>
                               <w:sdtContent>
                                 <w:r>
                                   <w:rPr>
@@ -457,6 +465,7 @@
                               <w:dataBinding w:prefixMappings="xmlns:ns0='http://purl.org/dc/elements/1.1/' xmlns:ns1='http://schemas.openxmlformats.org/package/2006/metadata/core-properties' " w:xpath="/ns1:coreProperties[1]/ns0:title[1]" w:storeItemID="{6C3C8BC8-F283-45AE-878A-BAB7291924A1}"/>
                               <w:text/>
                             </w:sdtPr>
+                            <w:sdtEndPr/>
                             <w:sdtContent>
                               <w:p>
                                 <w:pPr>
@@ -559,8 +568,16 @@
         </w:numPr>
       </w:pPr>
       <w:r>
-        <w:t>Category ID is always caps</w:t>
+        <w:t xml:space="preserve">Solution folder name is </w:t>
       </w:r>
+      <w:r>
+        <w:rPr>
+          <w:b/>
+        </w:rPr>
+        <w:t>se24_PT04</w:t>
+      </w:r>
+      <w:bookmarkStart w:id="0" w:name="_GoBack"/>
+      <w:bookmarkEnd w:id="0"/>
     </w:p>
     <w:p>
       <w:pPr>
@@ -571,13 +588,20 @@
         </w:numPr>
       </w:pPr>
       <w:r>
-        <w:t>Assume data files are in classes folder</w:t>
+        <w:t>Category ID is always caps</w:t>
       </w:r>
+    </w:p>
+    <w:p>
+      <w:pPr>
+        <w:pStyle w:val="Heading2"/>
+        <w:numPr>
+          <w:ilvl w:val="0"/>
+          <w:numId w:val="2"/>
+        </w:numPr>
+      </w:pPr>
       <w:r>
-        <w:t xml:space="preserve"> ?</w:t>
+        <w:t>Bar Code is system generated, not entered by user</w:t>
       </w:r>
-      <w:bookmarkStart w:id="0" w:name="_GoBack"/>
-      <w:bookmarkEnd w:id="0"/>
     </w:p>
     <w:p/>
     <w:sectPr>
@@ -904,6 +928,7 @@
     <w:lsdException w:name="HTML Sample" w:semiHidden="1" w:unhideWhenUsed="1"/>
     <w:lsdException w:name="HTML Typewriter" w:semiHidden="1" w:unhideWhenUsed="1"/>
     <w:lsdException w:name="HTML Variable" w:semiHidden="1" w:unhideWhenUsed="1"/>
+    <w:lsdException w:name="Normal Table" w:semiHidden="1" w:unhideWhenUsed="1"/>
     <w:lsdException w:name="annotation subject" w:semiHidden="1" w:unhideWhenUsed="1"/>
     <w:lsdException w:name="No List" w:semiHidden="1" w:unhideWhenUsed="1"/>
     <w:lsdException w:name="Outline List 1" w:semiHidden="1" w:unhideWhenUsed="1"/>
@@ -950,8 +975,10 @@
     <w:lsdException w:name="Table Subtle 2" w:semiHidden="1" w:unhideWhenUsed="1"/>
     <w:lsdException w:name="Table Web 1" w:semiHidden="1" w:unhideWhenUsed="1"/>
     <w:lsdException w:name="Table Web 2" w:semiHidden="1" w:unhideWhenUsed="1"/>
+    <w:lsdException w:name="Table Web 3" w:semiHidden="1" w:unhideWhenUsed="1"/>
     <w:lsdException w:name="Balloon Text" w:semiHidden="1" w:unhideWhenUsed="1"/>
     <w:lsdException w:name="Table Grid" w:uiPriority="39"/>
+    <w:lsdException w:name="Table Theme" w:semiHidden="1" w:unhideWhenUsed="1"/>
     <w:lsdException w:name="Placeholder Text" w:semiHidden="1"/>
     <w:lsdException w:name="No Spacing" w:uiPriority="1" w:qFormat="1"/>
     <w:lsdException w:name="Light Shading" w:uiPriority="60"/>

</xml_diff>